<commit_message>
begin with summary for Exams
</commit_message>
<xml_diff>
--- a/fprog_Summary.docx
+++ b/fprog_Summary.docx
@@ -3,6 +3,913 @@
 <w:document xmlns:wpc="http://schemas.microsoft.com/office/word/2010/wordprocessingCanvas" xmlns:cx="http://schemas.microsoft.com/office/drawing/2014/chartex" xmlns:cx1="http://schemas.microsoft.com/office/drawing/2015/9/8/chartex" xmlns:cx2="http://schemas.microsoft.com/office/drawing/2015/10/21/chartex" xmlns:cx3="http://schemas.microsoft.com/office/drawing/2016/5/9/chartex" xmlns:cx4="http://schemas.microsoft.com/office/drawing/2016/5/10/chartex" xmlns:cx5="http://schemas.microsoft.com/office/drawing/2016/5/11/chartex" xmlns:cx6="http://schemas.microsoft.com/office/drawing/2016/5/12/chartex" xmlns:cx7="http://schemas.microsoft.com/office/drawing/2016/5/13/chartex" xmlns:cx8="http://schemas.microsoft.com/office/drawing/2016/5/14/chartex" xmlns:mc="http://schemas.openxmlformats.org/markup-compatibility/2006" xmlns:aink="http://schemas.microsoft.com/office/drawing/2016/ink" xmlns:am3d="http://schemas.microsoft.com/office/drawing/2017/model3d" xmlns:o="urn:schemas-microsoft-com:office:office" xmlns:r="http://schemas.openxmlformats.org/officeDocument/2006/relationships" xmlns:m="http://schemas.openxmlformats.org/officeDocument/2006/math" xmlns:v="urn:schemas-microsoft-com:vml" xmlns:wp14="http://schemas.microsoft.com/office/word/2010/wordprocessingDrawing" xmlns:wp="http://schemas.openxmlformats.org/drawingml/2006/wordprocessingDrawing" xmlns:w10="urn:schemas-microsoft-com:office:word" xmlns:w="http://schemas.openxmlformats.org/wordprocessingml/2006/main" xmlns:w14="http://schemas.microsoft.com/office/word/2010/wordml" xmlns:w15="http://schemas.microsoft.com/office/word/2012/wordml" xmlns:w16cid="http://schemas.microsoft.com/office/word/2016/wordml/cid" xmlns:w16se="http://schemas.microsoft.com/office/word/2015/wordml/symex" xmlns:wpg="http://schemas.microsoft.com/office/word/2010/wordprocessingGroup" xmlns:wpi="http://schemas.microsoft.com/office/word/2010/wordprocessingInk" xmlns:wne="http://schemas.microsoft.com/office/word/2006/wordml" xmlns:wps="http://schemas.microsoft.com/office/word/2010/wordprocessingShape" mc:Ignorable="w14 w15 w16se w16cid wp14">
   <w:body>
     <w:p>
+      <w:pPr>
+        <w:pStyle w:val="Untertitel1"/>
+        <w:rPr>
+          <w:noProof/>
+        </w:rPr>
+      </w:pPr>
+      <w:r>
+        <w:rPr>
+          <w:noProof/>
+        </w:rPr>
+        <w:t>Haskell Basics</w:t>
+      </w:r>
+    </w:p>
+    <w:p>
+      <w:pPr>
+        <w:rPr>
+          <w:noProof/>
+        </w:rPr>
+      </w:pPr>
+      <w:r>
+        <w:rPr>
+          <w:noProof/>
+        </w:rPr>
+        <w:t xml:space="preserve">Function Application Rules: No side Effects allowed </w:t>
+      </w:r>
+      <w:r>
+        <w:rPr>
+          <w:noProof/>
+        </w:rPr>
+        <w:sym w:font="Wingdings" w:char="F0E0"/>
+      </w:r>
+      <w:r>
+        <w:rPr>
+          <w:noProof/>
+        </w:rPr>
+        <w:t xml:space="preserve"> The Ouput depends on inputs only !</w:t>
+      </w:r>
+    </w:p>
+    <w:p>
+      <w:pPr>
+        <w:rPr>
+          <w:noProof/>
+        </w:rPr>
+      </w:pPr>
+      <w:r>
+        <w:rPr>
+          <w:noProof/>
+          <w:highlight w:val="yellow"/>
+        </w:rPr>
+        <w:t>Haskell Functions are pure</w:t>
+      </w:r>
+      <w:r>
+        <w:rPr>
+          <w:noProof/>
+        </w:rPr>
+        <w:t xml:space="preserve"> </w:t>
+      </w:r>
+      <w:r>
+        <w:rPr>
+          <w:noProof/>
+        </w:rPr>
+        <w:sym w:font="Wingdings" w:char="F0E0"/>
+      </w:r>
+      <w:r>
+        <w:rPr>
+          <w:noProof/>
+        </w:rPr>
+        <w:t xml:space="preserve"> For every specific Input, a function always computes exactly the same output.</w:t>
+      </w:r>
+    </w:p>
+    <w:p>
+      <w:pPr>
+        <w:rPr>
+          <w:b/>
+          <w:noProof/>
+        </w:rPr>
+      </w:pPr>
+      <w:r>
+        <w:rPr>
+          <w:b/>
+          <w:noProof/>
+        </w:rPr>
+        <w:t>Models of Computation</w:t>
+      </w:r>
+      <w:r>
+        <w:rPr>
+          <w:b/>
+          <w:noProof/>
+        </w:rPr>
+        <w:t>:</w:t>
+      </w:r>
+    </w:p>
+    <w:p>
+      <w:pPr>
+        <w:pStyle w:val="Listenabsatz"/>
+        <w:numPr>
+          <w:ilvl w:val="0"/>
+          <w:numId w:val="3"/>
+        </w:numPr>
+        <w:rPr>
+          <w:b/>
+          <w:noProof/>
+        </w:rPr>
+      </w:pPr>
+      <w:r>
+        <w:rPr>
+          <w:b/>
+          <w:noProof/>
+        </w:rPr>
+        <w:drawing>
+          <wp:anchor distT="0" distB="0" distL="114300" distR="114300" simplePos="0" relativeHeight="251659264" behindDoc="1" locked="0" layoutInCell="1" allowOverlap="1" wp14:anchorId="1F167B76">
+            <wp:simplePos x="0" y="0"/>
+            <wp:positionH relativeFrom="column">
+              <wp:align>right</wp:align>
+            </wp:positionH>
+            <wp:positionV relativeFrom="paragraph">
+              <wp:posOffset>20955</wp:posOffset>
+            </wp:positionV>
+            <wp:extent cx="1398905" cy="366395"/>
+            <wp:effectExtent l="19050" t="19050" r="10795" b="14605"/>
+            <wp:wrapTight wrapText="bothSides">
+              <wp:wrapPolygon edited="0">
+                <wp:start x="-294" y="-1123"/>
+                <wp:lineTo x="-294" y="21338"/>
+                <wp:lineTo x="21473" y="21338"/>
+                <wp:lineTo x="21473" y="-1123"/>
+                <wp:lineTo x="-294" y="-1123"/>
+              </wp:wrapPolygon>
+            </wp:wrapTight>
+            <wp:docPr id="2" name="Grafik 2"/>
+            <wp:cNvGraphicFramePr>
+              <a:graphicFrameLocks xmlns:a="http://schemas.openxmlformats.org/drawingml/2006/main" noChangeAspect="1"/>
+            </wp:cNvGraphicFramePr>
+            <a:graphic xmlns:a="http://schemas.openxmlformats.org/drawingml/2006/main">
+              <a:graphicData uri="http://schemas.openxmlformats.org/drawingml/2006/picture">
+                <pic:pic xmlns:pic="http://schemas.openxmlformats.org/drawingml/2006/picture">
+                  <pic:nvPicPr>
+                    <pic:cNvPr id="1" name=""/>
+                    <pic:cNvPicPr/>
+                  </pic:nvPicPr>
+                  <pic:blipFill>
+                    <a:blip r:embed="rId7" cstate="print">
+                      <a:extLst>
+                        <a:ext uri="{28A0092B-C50C-407E-A947-70E740481C1C}">
+                          <a14:useLocalDpi xmlns:a14="http://schemas.microsoft.com/office/drawing/2010/main" val="0"/>
+                        </a:ext>
+                      </a:extLst>
+                    </a:blip>
+                    <a:stretch>
+                      <a:fillRect/>
+                    </a:stretch>
+                  </pic:blipFill>
+                  <pic:spPr>
+                    <a:xfrm>
+                      <a:off x="0" y="0"/>
+                      <a:ext cx="1398905" cy="366395"/>
+                    </a:xfrm>
+                    <a:prstGeom prst="rect">
+                      <a:avLst/>
+                    </a:prstGeom>
+                    <a:ln>
+                      <a:solidFill>
+                        <a:schemeClr val="tx1"/>
+                      </a:solidFill>
+                    </a:ln>
+                  </pic:spPr>
+                </pic:pic>
+              </a:graphicData>
+            </a:graphic>
+            <wp14:sizeRelH relativeFrom="margin">
+              <wp14:pctWidth>0</wp14:pctWidth>
+            </wp14:sizeRelH>
+            <wp14:sizeRelV relativeFrom="margin">
+              <wp14:pctHeight>0</wp14:pctHeight>
+            </wp14:sizeRelV>
+          </wp:anchor>
+        </w:drawing>
+      </w:r>
+      <w:r>
+        <w:rPr>
+          <w:bCs/>
+          <w:noProof/>
+        </w:rPr>
+        <w:t xml:space="preserve">Imperative : Step by Step instructions </w:t>
+      </w:r>
+      <w:r>
+        <w:rPr>
+          <w:bCs/>
+          <w:noProof/>
+        </w:rPr>
+        <w:sym w:font="Wingdings" w:char="F0E0"/>
+      </w:r>
+      <w:r>
+        <w:rPr>
+          <w:bCs/>
+          <w:noProof/>
+        </w:rPr>
+        <w:t xml:space="preserve"> Zeit spielt eine grosse Rolle, da man am Schluss nicht weiss, wann welche Variable geändert wurde</w:t>
+      </w:r>
+    </w:p>
+    <w:p>
+      <w:pPr>
+        <w:rPr>
+          <w:b/>
+          <w:noProof/>
+        </w:rPr>
+      </w:pPr>
+    </w:p>
+    <w:p>
+      <w:pPr>
+        <w:pStyle w:val="Listenabsatz"/>
+        <w:numPr>
+          <w:ilvl w:val="0"/>
+          <w:numId w:val="3"/>
+        </w:numPr>
+        <w:rPr>
+          <w:b/>
+          <w:noProof/>
+        </w:rPr>
+      </w:pPr>
+      <w:r>
+        <w:rPr>
+          <w:b/>
+          <w:noProof/>
+        </w:rPr>
+        <w:drawing>
+          <wp:anchor distT="0" distB="0" distL="114300" distR="114300" simplePos="0" relativeHeight="251658240" behindDoc="1" locked="0" layoutInCell="1" allowOverlap="1" wp14:anchorId="53255216">
+            <wp:simplePos x="0" y="0"/>
+            <wp:positionH relativeFrom="column">
+              <wp:posOffset>1619250</wp:posOffset>
+            </wp:positionH>
+            <wp:positionV relativeFrom="paragraph">
+              <wp:posOffset>5715</wp:posOffset>
+            </wp:positionV>
+            <wp:extent cx="1233170" cy="250190"/>
+            <wp:effectExtent l="19050" t="19050" r="24130" b="16510"/>
+            <wp:wrapTight wrapText="bothSides">
+              <wp:wrapPolygon edited="0">
+                <wp:start x="-334" y="-1645"/>
+                <wp:lineTo x="-334" y="21381"/>
+                <wp:lineTo x="21689" y="21381"/>
+                <wp:lineTo x="21689" y="-1645"/>
+                <wp:lineTo x="-334" y="-1645"/>
+              </wp:wrapPolygon>
+            </wp:wrapTight>
+            <wp:docPr id="1" name="Grafik 1"/>
+            <wp:cNvGraphicFramePr>
+              <a:graphicFrameLocks xmlns:a="http://schemas.openxmlformats.org/drawingml/2006/main" noChangeAspect="1"/>
+            </wp:cNvGraphicFramePr>
+            <a:graphic xmlns:a="http://schemas.openxmlformats.org/drawingml/2006/main">
+              <a:graphicData uri="http://schemas.openxmlformats.org/drawingml/2006/picture">
+                <pic:pic xmlns:pic="http://schemas.openxmlformats.org/drawingml/2006/picture">
+                  <pic:nvPicPr>
+                    <pic:cNvPr id="1" name=""/>
+                    <pic:cNvPicPr/>
+                  </pic:nvPicPr>
+                  <pic:blipFill rotWithShape="1">
+                    <a:blip r:embed="rId8" cstate="print">
+                      <a:extLst>
+                        <a:ext uri="{28A0092B-C50C-407E-A947-70E740481C1C}">
+                          <a14:useLocalDpi xmlns:a14="http://schemas.microsoft.com/office/drawing/2010/main" val="0"/>
+                        </a:ext>
+                      </a:extLst>
+                    </a:blip>
+                    <a:srcRect l="2093" t="6118" r="2938" b="21085"/>
+                    <a:stretch/>
+                  </pic:blipFill>
+                  <pic:spPr bwMode="auto">
+                    <a:xfrm>
+                      <a:off x="0" y="0"/>
+                      <a:ext cx="1233170" cy="250190"/>
+                    </a:xfrm>
+                    <a:prstGeom prst="rect">
+                      <a:avLst/>
+                    </a:prstGeom>
+                    <a:ln>
+                      <a:solidFill>
+                        <a:schemeClr val="tx1"/>
+                      </a:solidFill>
+                    </a:ln>
+                    <a:extLst>
+                      <a:ext uri="{53640926-AAD7-44D8-BBD7-CCE9431645EC}">
+                        <a14:shadowObscured xmlns:a14="http://schemas.microsoft.com/office/drawing/2010/main"/>
+                      </a:ext>
+                    </a:extLst>
+                  </pic:spPr>
+                </pic:pic>
+              </a:graphicData>
+            </a:graphic>
+            <wp14:sizeRelH relativeFrom="margin">
+              <wp14:pctWidth>0</wp14:pctWidth>
+            </wp14:sizeRelH>
+            <wp14:sizeRelV relativeFrom="margin">
+              <wp14:pctHeight>0</wp14:pctHeight>
+            </wp14:sizeRelV>
+          </wp:anchor>
+        </w:drawing>
+      </w:r>
+      <w:r>
+        <w:rPr>
+          <w:bCs/>
+          <w:noProof/>
+        </w:rPr>
+        <w:t xml:space="preserve">Functional: Applying functions to arguments </w:t>
+      </w:r>
+      <w:r>
+        <w:rPr>
+          <w:bCs/>
+          <w:noProof/>
+        </w:rPr>
+        <w:sym w:font="Wingdings" w:char="F0E0"/>
+      </w:r>
+      <w:r>
+        <w:rPr>
+          <w:bCs/>
+          <w:noProof/>
+        </w:rPr>
+        <w:t xml:space="preserve"> Applying functions to arguments</w:t>
+      </w:r>
+    </w:p>
+    <w:p>
+      <w:pPr>
+        <w:rPr>
+          <w:bCs/>
+          <w:noProof/>
+        </w:rPr>
+      </w:pPr>
+      <w:r>
+        <w:rPr>
+          <w:bCs/>
+          <w:noProof/>
+        </w:rPr>
+        <w:t xml:space="preserve">Haskell ist eine </w:t>
+      </w:r>
+      <w:r>
+        <w:rPr>
+          <w:bCs/>
+          <w:noProof/>
+          <w:highlight w:val="yellow"/>
+        </w:rPr>
+        <w:t>lazy-funktionalle Sprache</w:t>
+      </w:r>
+      <w:r>
+        <w:rPr>
+          <w:bCs/>
+          <w:noProof/>
+        </w:rPr>
+        <w:t xml:space="preserve"> = Das Ergebnis des auszuwertenden Ausdrucks wird nur so weit berechnet wie gerade nötig. </w:t>
+      </w:r>
+      <w:r>
+        <w:rPr>
+          <w:bCs/>
+          <w:noProof/>
+        </w:rPr>
+        <w:sym w:font="Wingdings" w:char="F0E0"/>
+      </w:r>
+      <w:r>
+        <w:rPr>
+          <w:bCs/>
+          <w:noProof/>
+        </w:rPr>
+        <w:t xml:space="preserve"> Call-by-Need Strategie</w:t>
+      </w:r>
+    </w:p>
+    <w:p>
+      <w:pPr>
+        <w:pStyle w:val="KeinLeerraum"/>
+        <w:rPr>
+          <w:noProof/>
+        </w:rPr>
+      </w:pPr>
+      <w:r>
+        <w:rPr>
+          <w:noProof/>
+        </w:rPr>
+        <w:drawing>
+          <wp:anchor distT="0" distB="0" distL="114300" distR="114300" simplePos="0" relativeHeight="251660288" behindDoc="1" locked="0" layoutInCell="1" allowOverlap="1" wp14:anchorId="0C80AFBD">
+            <wp:simplePos x="0" y="0"/>
+            <wp:positionH relativeFrom="column">
+              <wp:posOffset>1765935</wp:posOffset>
+            </wp:positionH>
+            <wp:positionV relativeFrom="paragraph">
+              <wp:posOffset>18415</wp:posOffset>
+            </wp:positionV>
+            <wp:extent cx="1280795" cy="1063625"/>
+            <wp:effectExtent l="0" t="0" r="0" b="3175"/>
+            <wp:wrapTight wrapText="bothSides">
+              <wp:wrapPolygon edited="0">
+                <wp:start x="0" y="0"/>
+                <wp:lineTo x="0" y="21278"/>
+                <wp:lineTo x="21204" y="21278"/>
+                <wp:lineTo x="21204" y="0"/>
+                <wp:lineTo x="0" y="0"/>
+              </wp:wrapPolygon>
+            </wp:wrapTight>
+            <wp:docPr id="4" name="Grafik 4"/>
+            <wp:cNvGraphicFramePr>
+              <a:graphicFrameLocks xmlns:a="http://schemas.openxmlformats.org/drawingml/2006/main" noChangeAspect="1"/>
+            </wp:cNvGraphicFramePr>
+            <a:graphic xmlns:a="http://schemas.openxmlformats.org/drawingml/2006/main">
+              <a:graphicData uri="http://schemas.openxmlformats.org/drawingml/2006/picture">
+                <pic:pic xmlns:pic="http://schemas.openxmlformats.org/drawingml/2006/picture">
+                  <pic:nvPicPr>
+                    <pic:cNvPr id="1" name=""/>
+                    <pic:cNvPicPr/>
+                  </pic:nvPicPr>
+                  <pic:blipFill>
+                    <a:blip r:embed="rId9" cstate="print">
+                      <a:extLst>
+                        <a:ext uri="{28A0092B-C50C-407E-A947-70E740481C1C}">
+                          <a14:useLocalDpi xmlns:a14="http://schemas.microsoft.com/office/drawing/2010/main" val="0"/>
+                        </a:ext>
+                      </a:extLst>
+                    </a:blip>
+                    <a:stretch>
+                      <a:fillRect/>
+                    </a:stretch>
+                  </pic:blipFill>
+                  <pic:spPr>
+                    <a:xfrm>
+                      <a:off x="0" y="0"/>
+                      <a:ext cx="1280795" cy="1063625"/>
+                    </a:xfrm>
+                    <a:prstGeom prst="rect">
+                      <a:avLst/>
+                    </a:prstGeom>
+                  </pic:spPr>
+                </pic:pic>
+              </a:graphicData>
+            </a:graphic>
+            <wp14:sizeRelH relativeFrom="margin">
+              <wp14:pctWidth>0</wp14:pctWidth>
+            </wp14:sizeRelH>
+            <wp14:sizeRelV relativeFrom="margin">
+              <wp14:pctHeight>0</wp14:pctHeight>
+            </wp14:sizeRelV>
+          </wp:anchor>
+        </w:drawing>
+      </w:r>
+      <w:r>
+        <w:rPr>
+          <w:noProof/>
+        </w:rPr>
+        <w:drawing>
+          <wp:anchor distT="0" distB="0" distL="114300" distR="114300" simplePos="0" relativeHeight="251661312" behindDoc="1" locked="0" layoutInCell="1" allowOverlap="1" wp14:anchorId="54090D15">
+            <wp:simplePos x="0" y="0"/>
+            <wp:positionH relativeFrom="margin">
+              <wp:posOffset>-635</wp:posOffset>
+            </wp:positionH>
+            <wp:positionV relativeFrom="paragraph">
+              <wp:posOffset>94615</wp:posOffset>
+            </wp:positionV>
+            <wp:extent cx="1646555" cy="918845"/>
+            <wp:effectExtent l="0" t="0" r="0" b="0"/>
+            <wp:wrapTight wrapText="bothSides">
+              <wp:wrapPolygon edited="0">
+                <wp:start x="0" y="0"/>
+                <wp:lineTo x="0" y="21048"/>
+                <wp:lineTo x="21242" y="21048"/>
+                <wp:lineTo x="21242" y="0"/>
+                <wp:lineTo x="0" y="0"/>
+              </wp:wrapPolygon>
+            </wp:wrapTight>
+            <wp:docPr id="3" name="Grafik 3"/>
+            <wp:cNvGraphicFramePr>
+              <a:graphicFrameLocks xmlns:a="http://schemas.openxmlformats.org/drawingml/2006/main" noChangeAspect="1"/>
+            </wp:cNvGraphicFramePr>
+            <a:graphic xmlns:a="http://schemas.openxmlformats.org/drawingml/2006/main">
+              <a:graphicData uri="http://schemas.openxmlformats.org/drawingml/2006/picture">
+                <pic:pic xmlns:pic="http://schemas.openxmlformats.org/drawingml/2006/picture">
+                  <pic:nvPicPr>
+                    <pic:cNvPr id="1" name=""/>
+                    <pic:cNvPicPr/>
+                  </pic:nvPicPr>
+                  <pic:blipFill>
+                    <a:blip r:embed="rId10" cstate="print">
+                      <a:extLst>
+                        <a:ext uri="{28A0092B-C50C-407E-A947-70E740481C1C}">
+                          <a14:useLocalDpi xmlns:a14="http://schemas.microsoft.com/office/drawing/2010/main" val="0"/>
+                        </a:ext>
+                      </a:extLst>
+                    </a:blip>
+                    <a:stretch>
+                      <a:fillRect/>
+                    </a:stretch>
+                  </pic:blipFill>
+                  <pic:spPr>
+                    <a:xfrm>
+                      <a:off x="0" y="0"/>
+                      <a:ext cx="1646555" cy="918845"/>
+                    </a:xfrm>
+                    <a:prstGeom prst="rect">
+                      <a:avLst/>
+                    </a:prstGeom>
+                  </pic:spPr>
+                </pic:pic>
+              </a:graphicData>
+            </a:graphic>
+            <wp14:sizeRelH relativeFrom="margin">
+              <wp14:pctWidth>0</wp14:pctWidth>
+            </wp14:sizeRelH>
+            <wp14:sizeRelV relativeFrom="margin">
+              <wp14:pctHeight>0</wp14:pctHeight>
+            </wp14:sizeRelV>
+          </wp:anchor>
+        </w:drawing>
+      </w:r>
+      <w:r>
+        <w:rPr>
+          <w:noProof/>
+        </w:rPr>
+        <w:t xml:space="preserve">Schritweise Evaluation von ausdrücken: </w:t>
+      </w:r>
+    </w:p>
+    <w:p>
+      <w:pPr>
+        <w:pStyle w:val="Untertitel1"/>
+        <w:rPr>
+          <w:noProof/>
+        </w:rPr>
+      </w:pPr>
+      <w:r>
+        <w:rPr>
+          <w:noProof/>
+        </w:rPr>
+        <w:t xml:space="preserve">Types </w:t>
+      </w:r>
+      <w:r>
+        <w:rPr>
+          <w:noProof/>
+        </w:rPr>
+        <w:sym w:font="Wingdings" w:char="F0E0"/>
+      </w:r>
+      <w:r>
+        <w:rPr>
+          <w:noProof/>
+        </w:rPr>
+        <w:t xml:space="preserve"> Geben Bits eine Bedeutung</w:t>
+      </w:r>
+    </w:p>
+    <w:p>
+      <w:pPr>
+        <w:rPr>
+          <w:noProof/>
+        </w:rPr>
+      </w:pPr>
+      <w:r>
+        <w:rPr>
+          <w:noProof/>
+        </w:rPr>
+        <w:t xml:space="preserve">Values are represented by data = usually as bits 0 | 1 </w:t>
+      </w:r>
+      <w:r>
+        <w:rPr>
+          <w:noProof/>
+        </w:rPr>
+        <w:sym w:font="Wingdings" w:char="F0E0"/>
+      </w:r>
+      <w:r>
+        <w:rPr>
+          <w:noProof/>
+        </w:rPr>
+        <w:t xml:space="preserve"> Without interpretation =&gt; useless</w:t>
+      </w:r>
+    </w:p>
+    <w:p>
+      <w:pPr>
+        <w:rPr>
+          <w:noProof/>
+        </w:rPr>
+      </w:pPr>
+      <w:r>
+        <w:rPr>
+          <w:noProof/>
+          <w:highlight w:val="yellow"/>
+        </w:rPr>
+        <w:t>A Type is a set of related Values</w:t>
+      </w:r>
+      <w:r>
+        <w:rPr>
+          <w:noProof/>
+        </w:rPr>
+        <w:t xml:space="preserve"> </w:t>
+      </w:r>
+      <w:r>
+        <w:rPr>
+          <w:noProof/>
+        </w:rPr>
+        <w:sym w:font="Wingdings" w:char="F0E0"/>
+      </w:r>
+      <w:r>
+        <w:rPr>
+          <w:noProof/>
+        </w:rPr>
+        <w:t xml:space="preserve"> Verträge/ Schnittstellen</w:t>
+      </w:r>
+    </w:p>
+    <w:p>
+      <w:pPr>
+        <w:rPr>
+          <w:noProof/>
+        </w:rPr>
+      </w:pPr>
+      <w:r>
+        <w:rPr>
+          <w:noProof/>
+        </w:rPr>
+        <w:t xml:space="preserve">Haskell has a strong Typesystem </w:t>
+      </w:r>
+      <w:r>
+        <w:rPr>
+          <w:noProof/>
+        </w:rPr>
+        <w:sym w:font="Wingdings" w:char="F0E0"/>
+      </w:r>
+      <w:r>
+        <w:rPr>
+          <w:noProof/>
+        </w:rPr>
+        <w:t xml:space="preserve"> S</w:t>
+      </w:r>
+      <w:r>
+        <w:rPr>
+          <w:noProof/>
+        </w:rPr>
+        <w:t>tricter typing rules at compile time</w:t>
+      </w:r>
+    </w:p>
+    <w:p>
+      <w:pPr>
+        <w:pStyle w:val="KeinLeerraum"/>
+        <w:rPr>
+          <w:noProof/>
+        </w:rPr>
+      </w:pPr>
+      <w:r>
+        <w:rPr>
+          <w:noProof/>
+        </w:rPr>
+        <w:t>Basic Types:</w:t>
+      </w:r>
+    </w:p>
+    <w:p>
+      <w:pPr>
+        <w:rPr>
+          <w:noProof/>
+        </w:rPr>
+      </w:pPr>
+      <w:r>
+        <w:rPr>
+          <w:b/>
+          <w:noProof/>
+        </w:rPr>
+        <w:t xml:space="preserve">Bool: </w:t>
+      </w:r>
+      <w:r>
+        <w:rPr>
+          <w:noProof/>
+        </w:rPr>
+        <w:t xml:space="preserve">The two logical values </w:t>
+      </w:r>
+      <w:r>
+        <w:rPr>
+          <w:noProof/>
+          <w:color w:val="385623" w:themeColor="accent6" w:themeShade="80"/>
+        </w:rPr>
+        <w:t xml:space="preserve">‘True’ </w:t>
+      </w:r>
+      <w:r>
+        <w:rPr>
+          <w:noProof/>
+        </w:rPr>
+        <w:t xml:space="preserve">and </w:t>
+      </w:r>
+      <w:r>
+        <w:rPr>
+          <w:noProof/>
+          <w:color w:val="385623" w:themeColor="accent6" w:themeShade="80"/>
+        </w:rPr>
+        <w:t xml:space="preserve">‘False’ </w:t>
+      </w:r>
+    </w:p>
+    <w:p>
+      <w:pPr>
+        <w:rPr>
+          <w:noProof/>
+          <w:color w:val="385623" w:themeColor="accent6" w:themeShade="80"/>
+        </w:rPr>
+      </w:pPr>
+      <w:r>
+        <w:rPr>
+          <w:b/>
+          <w:noProof/>
+        </w:rPr>
+        <w:t xml:space="preserve">Char: </w:t>
+      </w:r>
+      <w:r>
+        <w:rPr>
+          <w:noProof/>
+        </w:rPr>
+        <w:t xml:space="preserve">This Type contains all single characters that are available from a normal Keyboard </w:t>
+      </w:r>
+      <w:r>
+        <w:rPr>
+          <w:noProof/>
+          <w:color w:val="385623" w:themeColor="accent6" w:themeShade="80"/>
+        </w:rPr>
+        <w:t xml:space="preserve">‘a’, ‘3’ </w:t>
+      </w:r>
+    </w:p>
+    <w:p>
+      <w:pPr>
+        <w:rPr>
+          <w:noProof/>
+        </w:rPr>
+      </w:pPr>
+      <w:r>
+        <w:rPr>
+          <w:b/>
+          <w:noProof/>
+        </w:rPr>
+        <w:t xml:space="preserve">Int: </w:t>
+      </w:r>
+      <w:r>
+        <w:rPr>
+          <w:noProof/>
+        </w:rPr>
+        <w:t>Fixe Grösse im Speicher. Uses a fix amount of memory, CPU supported, fast</w:t>
+      </w:r>
+    </w:p>
+    <w:p>
+      <w:pPr>
+        <w:rPr>
+          <w:noProof/>
+        </w:rPr>
+      </w:pPr>
+      <w:r>
+        <w:rPr>
+          <w:b/>
+          <w:noProof/>
+        </w:rPr>
+        <w:t xml:space="preserve">Integer: </w:t>
+      </w:r>
+      <w:r>
+        <w:rPr>
+          <w:noProof/>
+        </w:rPr>
+        <w:t xml:space="preserve">Contains </w:t>
+      </w:r>
+      <w:r>
+        <w:rPr>
+          <w:noProof/>
+          <w:u w:val="single"/>
+        </w:rPr>
+        <w:t>all</w:t>
+      </w:r>
+      <w:r>
+        <w:rPr>
+          <w:noProof/>
+        </w:rPr>
+        <w:t xml:space="preserve"> </w:t>
+      </w:r>
+      <w:r>
+        <w:rPr>
+          <w:noProof/>
+        </w:rPr>
+        <w:t>integers, with as much memory as needed, slower computation</w:t>
+      </w:r>
+    </w:p>
+    <w:p>
+      <w:pPr>
+        <w:rPr>
+          <w:noProof/>
+        </w:rPr>
+      </w:pPr>
+      <w:r>
+        <w:rPr>
+          <w:b/>
+          <w:noProof/>
+        </w:rPr>
+        <w:t xml:space="preserve">Double: </w:t>
+      </w:r>
+      <w:r>
+        <w:rPr>
+          <w:noProof/>
+        </w:rPr>
+        <w:t>Floating point numbers, Uses fix amount of memory</w:t>
+      </w:r>
+    </w:p>
+    <w:p>
+      <w:pPr>
+        <w:pStyle w:val="KeinLeerraum"/>
+        <w:rPr>
+          <w:noProof/>
+        </w:rPr>
+      </w:pPr>
+      <w:r>
+        <w:rPr>
+          <w:noProof/>
+        </w:rPr>
+        <w:t>Defining your own Enumeration Types</w:t>
+      </w:r>
+    </w:p>
+    <w:p>
+      <w:pPr>
+        <w:pStyle w:val="Code"/>
+      </w:pPr>
+      <w:r>
+        <w:rPr>
+          <w:b/>
+          <w:bCs/>
+        </w:rPr>
+        <w:t>data</w:t>
+      </w:r>
+      <w:r>
+        <w:t xml:space="preserve"> Color = Red | Yellow | Green </w:t>
+      </w:r>
+      <w:r>
+        <w:rPr>
+          <w:b/>
+          <w:bCs/>
+        </w:rPr>
+        <w:t>deriving</w:t>
+      </w:r>
+      <w:r>
+        <w:t xml:space="preserve"> (Show) </w:t>
+      </w:r>
+    </w:p>
+    <w:p>
+      <w:pPr>
+        <w:pStyle w:val="Code"/>
+      </w:pPr>
+      <w:r>
+        <w:rPr>
+          <w:b/>
+          <w:bCs/>
+        </w:rPr>
+        <w:t>data</w:t>
+      </w:r>
+      <w:r>
+        <w:t xml:space="preserve"> ToDo = Stop | Wait | Go </w:t>
+      </w:r>
+      <w:r>
+        <w:rPr>
+          <w:b/>
+          <w:bCs/>
+        </w:rPr>
+        <w:t>deriving</w:t>
+      </w:r>
+      <w:r>
+        <w:t xml:space="preserve"> (Show)</w:t>
+      </w:r>
+    </w:p>
+    <w:p>
+      <w:pPr>
+        <w:pStyle w:val="KeinLeerraum"/>
+        <w:rPr>
+          <w:noProof/>
+        </w:rPr>
+      </w:pPr>
+      <w:r>
+        <w:rPr>
+          <w:noProof/>
+        </w:rPr>
+        <w:t>Tuples</w:t>
+      </w:r>
+    </w:p>
+    <w:p>
+      <w:pPr>
+        <w:rPr>
+          <w:noProof/>
+        </w:rPr>
+      </w:pPr>
+      <w:r>
+        <w:rPr>
+          <w:noProof/>
+        </w:rPr>
+        <w:t>A Tuple is a finite sequence of components of possibly different type</w:t>
+      </w:r>
+    </w:p>
+    <w:p>
+      <w:pPr>
+        <w:pStyle w:val="Code"/>
+      </w:pPr>
+      <w:r>
+        <w:t xml:space="preserve">(False,8,»Hallo») // tripple </w:t>
+      </w:r>
+      <w:r>
+        <w:sym w:font="Wingdings" w:char="F0E0"/>
+      </w:r>
+      <w:r>
+        <w:t xml:space="preserve"> fasst drei Werte zusammen</w:t>
+      </w:r>
+    </w:p>
+    <w:p>
+      <w:pPr>
+        <w:pStyle w:val="berschrift1"/>
+        <w:rPr>
+          <w:noProof/>
+        </w:rPr>
+      </w:pPr>
+      <w:r>
+        <w:rPr>
+          <w:noProof/>
+        </w:rPr>
+        <w:t>TODO: Slide 02_LE_Types 15</w:t>
+      </w:r>
       <w:bookmarkStart w:id="0" w:name="_GoBack"/>
       <w:bookmarkEnd w:id="0"/>
     </w:p>
@@ -69,6 +976,119 @@
 <file path=word/numbering.xml><?xml version="1.0" encoding="utf-8"?>
 <w:numbering xmlns:wpc="http://schemas.microsoft.com/office/word/2010/wordprocessingCanvas" xmlns:cx="http://schemas.microsoft.com/office/drawing/2014/chartex" xmlns:cx1="http://schemas.microsoft.com/office/drawing/2015/9/8/chartex" xmlns:cx2="http://schemas.microsoft.com/office/drawing/2015/10/21/chartex" xmlns:cx3="http://schemas.microsoft.com/office/drawing/2016/5/9/chartex" xmlns:cx4="http://schemas.microsoft.com/office/drawing/2016/5/10/chartex" xmlns:cx5="http://schemas.microsoft.com/office/drawing/2016/5/11/chartex" xmlns:cx6="http://schemas.microsoft.com/office/drawing/2016/5/12/chartex" xmlns:cx7="http://schemas.microsoft.com/office/drawing/2016/5/13/chartex" xmlns:cx8="http://schemas.microsoft.com/office/drawing/2016/5/14/chartex" xmlns:mc="http://schemas.openxmlformats.org/markup-compatibility/2006" xmlns:aink="http://schemas.microsoft.com/office/drawing/2016/ink" xmlns:am3d="http://schemas.microsoft.com/office/drawing/2017/model3d" xmlns:o="urn:schemas-microsoft-com:office:office" xmlns:r="http://schemas.openxmlformats.org/officeDocument/2006/relationships" xmlns:m="http://schemas.openxmlformats.org/officeDocument/2006/math" xmlns:v="urn:schemas-microsoft-com:vml" xmlns:wp14="http://schemas.microsoft.com/office/word/2010/wordprocessingDrawing" xmlns:wp="http://schemas.openxmlformats.org/drawingml/2006/wordprocessingDrawing" xmlns:w10="urn:schemas-microsoft-com:office:word" xmlns:w="http://schemas.openxmlformats.org/wordprocessingml/2006/main" xmlns:w14="http://schemas.microsoft.com/office/word/2010/wordml" xmlns:w15="http://schemas.microsoft.com/office/word/2012/wordml" xmlns:w16cid="http://schemas.microsoft.com/office/word/2016/wordml/cid" xmlns:w16se="http://schemas.microsoft.com/office/word/2015/wordml/symex" xmlns:wpg="http://schemas.microsoft.com/office/word/2010/wordprocessingGroup" xmlns:wpi="http://schemas.microsoft.com/office/word/2010/wordprocessingInk" xmlns:wne="http://schemas.microsoft.com/office/word/2006/wordml" xmlns:wps="http://schemas.microsoft.com/office/word/2010/wordprocessingShape" mc:Ignorable="w14 w15 w16se w16cid wp14">
   <w:abstractNum w:abstractNumId="0" w15:restartNumberingAfterBreak="0">
+    <w:nsid w:val="25683BD5"/>
+    <w:multiLevelType w:val="hybridMultilevel"/>
+    <w:tmpl w:val="1584DCAE"/>
+    <w:lvl w:ilvl="0" w:tplc="08070001">
+      <w:start w:val="1"/>
+      <w:numFmt w:val="bullet"/>
+      <w:lvlText w:val=""/>
+      <w:lvlJc w:val="left"/>
+      <w:pPr>
+        <w:ind w:left="720" w:hanging="360"/>
+      </w:pPr>
+      <w:rPr>
+        <w:rFonts w:ascii="Symbol" w:hAnsi="Symbol" w:hint="default"/>
+      </w:rPr>
+    </w:lvl>
+    <w:lvl w:ilvl="1" w:tplc="08070003" w:tentative="1">
+      <w:start w:val="1"/>
+      <w:numFmt w:val="bullet"/>
+      <w:lvlText w:val="o"/>
+      <w:lvlJc w:val="left"/>
+      <w:pPr>
+        <w:ind w:left="1440" w:hanging="360"/>
+      </w:pPr>
+      <w:rPr>
+        <w:rFonts w:ascii="Courier New" w:hAnsi="Courier New" w:cs="Courier New" w:hint="default"/>
+      </w:rPr>
+    </w:lvl>
+    <w:lvl w:ilvl="2" w:tplc="08070005" w:tentative="1">
+      <w:start w:val="1"/>
+      <w:numFmt w:val="bullet"/>
+      <w:lvlText w:val=""/>
+      <w:lvlJc w:val="left"/>
+      <w:pPr>
+        <w:ind w:left="2160" w:hanging="360"/>
+      </w:pPr>
+      <w:rPr>
+        <w:rFonts w:ascii="Wingdings" w:hAnsi="Wingdings" w:hint="default"/>
+      </w:rPr>
+    </w:lvl>
+    <w:lvl w:ilvl="3" w:tplc="08070001" w:tentative="1">
+      <w:start w:val="1"/>
+      <w:numFmt w:val="bullet"/>
+      <w:lvlText w:val=""/>
+      <w:lvlJc w:val="left"/>
+      <w:pPr>
+        <w:ind w:left="2880" w:hanging="360"/>
+      </w:pPr>
+      <w:rPr>
+        <w:rFonts w:ascii="Symbol" w:hAnsi="Symbol" w:hint="default"/>
+      </w:rPr>
+    </w:lvl>
+    <w:lvl w:ilvl="4" w:tplc="08070003" w:tentative="1">
+      <w:start w:val="1"/>
+      <w:numFmt w:val="bullet"/>
+      <w:lvlText w:val="o"/>
+      <w:lvlJc w:val="left"/>
+      <w:pPr>
+        <w:ind w:left="3600" w:hanging="360"/>
+      </w:pPr>
+      <w:rPr>
+        <w:rFonts w:ascii="Courier New" w:hAnsi="Courier New" w:cs="Courier New" w:hint="default"/>
+      </w:rPr>
+    </w:lvl>
+    <w:lvl w:ilvl="5" w:tplc="08070005" w:tentative="1">
+      <w:start w:val="1"/>
+      <w:numFmt w:val="bullet"/>
+      <w:lvlText w:val=""/>
+      <w:lvlJc w:val="left"/>
+      <w:pPr>
+        <w:ind w:left="4320" w:hanging="360"/>
+      </w:pPr>
+      <w:rPr>
+        <w:rFonts w:ascii="Wingdings" w:hAnsi="Wingdings" w:hint="default"/>
+      </w:rPr>
+    </w:lvl>
+    <w:lvl w:ilvl="6" w:tplc="08070001" w:tentative="1">
+      <w:start w:val="1"/>
+      <w:numFmt w:val="bullet"/>
+      <w:lvlText w:val=""/>
+      <w:lvlJc w:val="left"/>
+      <w:pPr>
+        <w:ind w:left="5040" w:hanging="360"/>
+      </w:pPr>
+      <w:rPr>
+        <w:rFonts w:ascii="Symbol" w:hAnsi="Symbol" w:hint="default"/>
+      </w:rPr>
+    </w:lvl>
+    <w:lvl w:ilvl="7" w:tplc="08070003" w:tentative="1">
+      <w:start w:val="1"/>
+      <w:numFmt w:val="bullet"/>
+      <w:lvlText w:val="o"/>
+      <w:lvlJc w:val="left"/>
+      <w:pPr>
+        <w:ind w:left="5760" w:hanging="360"/>
+      </w:pPr>
+      <w:rPr>
+        <w:rFonts w:ascii="Courier New" w:hAnsi="Courier New" w:cs="Courier New" w:hint="default"/>
+      </w:rPr>
+    </w:lvl>
+    <w:lvl w:ilvl="8" w:tplc="08070005" w:tentative="1">
+      <w:start w:val="1"/>
+      <w:numFmt w:val="bullet"/>
+      <w:lvlText w:val=""/>
+      <w:lvlJc w:val="left"/>
+      <w:pPr>
+        <w:ind w:left="6480" w:hanging="360"/>
+      </w:pPr>
+      <w:rPr>
+        <w:rFonts w:ascii="Wingdings" w:hAnsi="Wingdings" w:hint="default"/>
+      </w:rPr>
+    </w:lvl>
+  </w:abstractNum>
+  <w:abstractNum w:abstractNumId="1" w15:restartNumberingAfterBreak="0">
     <w:nsid w:val="68A97981"/>
     <w:multiLevelType w:val="hybridMultilevel"/>
     <w:tmpl w:val="DD92B45A"/>
@@ -181,7 +1201,7 @@
       </w:rPr>
     </w:lvl>
   </w:abstractNum>
-  <w:abstractNum w:abstractNumId="1" w15:restartNumberingAfterBreak="0">
+  <w:abstractNum w:abstractNumId="2" w15:restartNumberingAfterBreak="0">
     <w:nsid w:val="71A34FB9"/>
     <w:multiLevelType w:val="hybridMultilevel"/>
     <w:tmpl w:val="7CD68D66"/>
@@ -295,10 +1315,13 @@
     </w:lvl>
   </w:abstractNum>
   <w:num w:numId="1">
-    <w:abstractNumId w:val="0"/>
+    <w:abstractNumId w:val="1"/>
   </w:num>
   <w:num w:numId="2">
-    <w:abstractNumId w:val="1"/>
+    <w:abstractNumId w:val="2"/>
+  </w:num>
+  <w:num w:numId="3">
+    <w:abstractNumId w:val="0"/>
   </w:num>
 </w:numbering>
 </file>
@@ -709,6 +1732,27 @@
       <w:sz w:val="12"/>
     </w:rPr>
   </w:style>
+  <w:style w:type="paragraph" w:styleId="berschrift1">
+    <w:name w:val="heading 1"/>
+    <w:basedOn w:val="Standard"/>
+    <w:next w:val="Standard"/>
+    <w:link w:val="berschrift1Zchn"/>
+    <w:uiPriority w:val="9"/>
+    <w:qFormat/>
+    <w:rsid w:val="00CD02E9"/>
+    <w:pPr>
+      <w:keepNext/>
+      <w:keepLines/>
+      <w:spacing w:before="240"/>
+      <w:outlineLvl w:val="0"/>
+    </w:pPr>
+    <w:rPr>
+      <w:rFonts w:asciiTheme="majorHAnsi" w:eastAsiaTheme="majorEastAsia" w:hAnsiTheme="majorHAnsi" w:cstheme="majorBidi"/>
+      <w:color w:val="2F5496" w:themeColor="accent1" w:themeShade="BF"/>
+      <w:sz w:val="16"/>
+      <w:szCs w:val="32"/>
+    </w:rPr>
+  </w:style>
   <w:style w:type="paragraph" w:styleId="berschrift2">
     <w:name w:val="heading 2"/>
     <w:basedOn w:val="Standard"/>
@@ -851,7 +1895,7 @@
     <w:name w:val="Code"/>
     <w:basedOn w:val="Standard"/>
     <w:qFormat/>
-    <w:rsid w:val="00A93A36"/>
+    <w:rsid w:val="0061106F"/>
     <w:pPr>
       <w:pBdr>
         <w:top w:val="single" w:sz="2" w:space="0" w:color="auto"/>
@@ -862,7 +1906,7 @@
       <w:shd w:val="pct5" w:color="F2F2F2" w:themeColor="background1" w:themeShade="F2" w:fill="auto"/>
     </w:pPr>
     <w:rPr>
-      <w:rFonts w:ascii="Consolas" w:hAnsi="Consolas"/>
+      <w:rFonts w:ascii="Fira Code" w:hAnsi="Fira Code"/>
       <w:noProof/>
       <w:color w:val="2F5496" w:themeColor="accent1" w:themeShade="BF"/>
     </w:rPr>
@@ -1068,14 +2112,16 @@
   </w:style>
   <w:style w:type="paragraph" w:styleId="KeinLeerraum">
     <w:name w:val="No Spacing"/>
+    <w:basedOn w:val="Standard"/>
     <w:uiPriority w:val="1"/>
     <w:qFormat/>
-    <w:rsid w:val="00965363"/>
+    <w:rsid w:val="005D44A1"/>
     <w:pPr>
-      <w:spacing w:after="0" w:line="240" w:lineRule="auto"/>
+      <w:spacing w:line="240" w:lineRule="auto"/>
     </w:pPr>
     <w:rPr>
-      <w:sz w:val="16"/>
+      <w:b/>
+      <w:color w:val="ED7D31" w:themeColor="accent2"/>
     </w:rPr>
   </w:style>
   <w:style w:type="character" w:customStyle="1" w:styleId="pl-k">
@@ -1166,6 +2212,52 @@
       <w:color w:val="2F5496" w:themeColor="accent1" w:themeShade="BF"/>
       <w:sz w:val="26"/>
       <w:szCs w:val="26"/>
+    </w:rPr>
+  </w:style>
+  <w:style w:type="character" w:customStyle="1" w:styleId="berschrift1Zchn">
+    <w:name w:val="Überschrift 1 Zchn"/>
+    <w:basedOn w:val="Absatz-Standardschriftart"/>
+    <w:link w:val="berschrift1"/>
+    <w:uiPriority w:val="9"/>
+    <w:rsid w:val="00CD02E9"/>
+    <w:rPr>
+      <w:rFonts w:asciiTheme="majorHAnsi" w:eastAsiaTheme="majorEastAsia" w:hAnsiTheme="majorHAnsi" w:cstheme="majorBidi"/>
+      <w:color w:val="2F5496" w:themeColor="accent1" w:themeShade="BF"/>
+      <w:sz w:val="16"/>
+      <w:szCs w:val="32"/>
+    </w:rPr>
+  </w:style>
+  <w:style w:type="paragraph" w:styleId="Untertitel">
+    <w:name w:val="Subtitle"/>
+    <w:basedOn w:val="Standard"/>
+    <w:next w:val="Standard"/>
+    <w:link w:val="UntertitelZchn"/>
+    <w:uiPriority w:val="11"/>
+    <w:qFormat/>
+    <w:rsid w:val="005D44A1"/>
+    <w:pPr>
+      <w:numPr>
+        <w:ilvl w:val="1"/>
+      </w:numPr>
+      <w:spacing w:after="160"/>
+    </w:pPr>
+    <w:rPr>
+      <w:rFonts w:eastAsiaTheme="minorEastAsia"/>
+      <w:color w:val="5A5A5A" w:themeColor="text1" w:themeTint="A5"/>
+      <w:spacing w:val="15"/>
+      <w:sz w:val="22"/>
+    </w:rPr>
+  </w:style>
+  <w:style w:type="character" w:customStyle="1" w:styleId="UntertitelZchn">
+    <w:name w:val="Untertitel Zchn"/>
+    <w:basedOn w:val="Absatz-Standardschriftart"/>
+    <w:link w:val="Untertitel"/>
+    <w:uiPriority w:val="11"/>
+    <w:rsid w:val="005D44A1"/>
+    <w:rPr>
+      <w:rFonts w:eastAsiaTheme="minorEastAsia"/>
+      <w:color w:val="5A5A5A" w:themeColor="text1" w:themeTint="A5"/>
+      <w:spacing w:val="15"/>
     </w:rPr>
   </w:style>
 </w:styles>

</xml_diff>